<commit_message>
diagrama de caso de uso
</commit_message>
<xml_diff>
--- a/Casos de usos.docx
+++ b/Casos de usos.docx
@@ -288,27 +288,7 @@
                 <w:szCs w:val="24"/>
                 <w:lang w:eastAsia="es-GT"/>
               </w:rPr>
-              <w:t xml:space="preserve">Permite al usuario buscar el libro que desee mientras </w:t>
-            </w:r>
-            <w:proofErr w:type="spellStart"/>
-            <w:r>
-              <w:rPr>
-                <w:rFonts w:ascii="Arial" w:eastAsia="Times New Roman" w:hAnsi="Arial" w:cs="Arial"/>
-                <w:sz w:val="24"/>
-                <w:szCs w:val="24"/>
-                <w:lang w:eastAsia="es-GT"/>
-              </w:rPr>
-              <w:t>este</w:t>
-            </w:r>
-            <w:proofErr w:type="spellEnd"/>
-            <w:r>
-              <w:rPr>
-                <w:rFonts w:ascii="Arial" w:eastAsia="Times New Roman" w:hAnsi="Arial" w:cs="Arial"/>
-                <w:sz w:val="24"/>
-                <w:szCs w:val="24"/>
-                <w:lang w:eastAsia="es-GT"/>
-              </w:rPr>
-              <w:t xml:space="preserve"> disponible en la biblioteca</w:t>
+              <w:t>Permite al usuario buscar el libro que desee mientras este disponible en la biblioteca</w:t>
             </w:r>
             <w:r>
               <w:rPr>
@@ -516,25 +496,7 @@
                 <w:szCs w:val="24"/>
                 <w:lang w:eastAsia="es-GT"/>
               </w:rPr>
-              <w:t>El usuario accede a la opción “Buscar libros” en el</w:t>
-            </w:r>
-            <w:r>
-              <w:rPr>
-                <w:rFonts w:ascii="Arial" w:eastAsia="Times New Roman" w:hAnsi="Arial" w:cs="Arial"/>
-                <w:sz w:val="24"/>
-                <w:szCs w:val="24"/>
-                <w:lang w:eastAsia="es-GT"/>
-              </w:rPr>
-              <w:t xml:space="preserve"> apartado de libros</w:t>
-            </w:r>
-            <w:r>
-              <w:rPr>
-                <w:rFonts w:ascii="Arial" w:eastAsia="Times New Roman" w:hAnsi="Arial" w:cs="Arial"/>
-                <w:sz w:val="24"/>
-                <w:szCs w:val="24"/>
-                <w:lang w:eastAsia="es-GT"/>
-              </w:rPr>
-              <w:t>.</w:t>
+              <w:t>El usuario accede a la opción “Buscar libros” en el apartado de libros.</w:t>
             </w:r>
           </w:p>
           <w:p>
@@ -559,25 +521,7 @@
                 <w:szCs w:val="24"/>
                 <w:lang w:eastAsia="es-GT"/>
               </w:rPr>
-              <w:t xml:space="preserve">Ingresa los </w:t>
-            </w:r>
-            <w:r>
-              <w:rPr>
-                <w:rFonts w:ascii="Arial" w:eastAsia="Times New Roman" w:hAnsi="Arial" w:cs="Arial"/>
-                <w:sz w:val="24"/>
-                <w:szCs w:val="24"/>
-                <w:lang w:eastAsia="es-GT"/>
-              </w:rPr>
-              <w:t>datos de un libro en el buscador</w:t>
-            </w:r>
-            <w:r>
-              <w:rPr>
-                <w:rFonts w:ascii="Arial" w:eastAsia="Times New Roman" w:hAnsi="Arial" w:cs="Arial"/>
-                <w:sz w:val="24"/>
-                <w:szCs w:val="24"/>
-                <w:lang w:eastAsia="es-GT"/>
-              </w:rPr>
-              <w:t xml:space="preserve"> (puede ser título, autor o categoría)</w:t>
+              <w:t>Ingresa los datos de un libro en el buscador (puede ser título, autor o categoría)</w:t>
             </w:r>
           </w:p>
           <w:p>
@@ -774,45 +718,16 @@
                 <w:szCs w:val="24"/>
                 <w:lang w:eastAsia="es-GT"/>
               </w:rPr>
-              <w:t>:</w:t>
-            </w:r>
-            <w:r>
-              <w:rPr>
-                <w:rFonts w:ascii="Arial" w:eastAsia="Times New Roman" w:hAnsi="Arial" w:cs="Arial"/>
-                <w:b/>
-                <w:bCs/>
-                <w:sz w:val="24"/>
-                <w:szCs w:val="24"/>
-                <w:lang w:eastAsia="es-GT"/>
-              </w:rPr>
-              <w:t xml:space="preserve"> </w:t>
-            </w:r>
-            <w:r>
-              <w:rPr>
-                <w:rFonts w:ascii="Arial" w:eastAsia="Times New Roman" w:hAnsi="Arial" w:cs="Arial"/>
-                <w:sz w:val="24"/>
-                <w:szCs w:val="24"/>
-                <w:lang w:eastAsia="es-GT"/>
-              </w:rPr>
-              <w:t>Si el usuario ingresa caracteres no permitidos en los criterios de búsqueda, el sistema muestra el mensaje: “</w:t>
-            </w:r>
-            <w:r>
-              <w:rPr>
-                <w:rFonts w:ascii="Arial" w:eastAsia="Times New Roman" w:hAnsi="Arial" w:cs="Arial"/>
-                <w:sz w:val="24"/>
-                <w:szCs w:val="24"/>
-                <w:lang w:eastAsia="es-GT"/>
-              </w:rPr>
-              <w:t>Error ingresa caracteres validos</w:t>
-            </w:r>
-            <w:r>
-              <w:rPr>
-                <w:rFonts w:ascii="Arial" w:eastAsia="Times New Roman" w:hAnsi="Arial" w:cs="Arial"/>
-                <w:sz w:val="24"/>
-                <w:szCs w:val="24"/>
-                <w:lang w:eastAsia="es-GT"/>
-              </w:rPr>
-              <w:t>”</w:t>
+              <w:t xml:space="preserve">: </w:t>
+            </w:r>
+            <w:r>
+              <w:rPr>
+                <w:rFonts w:ascii="Arial" w:eastAsia="Times New Roman" w:hAnsi="Arial" w:cs="Arial"/>
+                <w:sz w:val="24"/>
+                <w:szCs w:val="24"/>
+                <w:lang w:eastAsia="es-GT"/>
+              </w:rPr>
+              <w:t>Si el usuario ingresa caracteres no permitidos en los criterios de búsqueda, el sistema muestra el mensaje: “Error ingresa caracteres validos”</w:t>
             </w:r>
           </w:p>
         </w:tc>
@@ -2459,6 +2374,94 @@
           <w:szCs w:val="24"/>
         </w:rPr>
       </w:pPr>
+    </w:p>
+    <w:p>
+      <w:pPr>
+        <w:rPr>
+          <w:rFonts w:ascii="Arial" w:hAnsi="Arial" w:cs="Arial"/>
+          <w:sz w:val="24"/>
+          <w:szCs w:val="24"/>
+        </w:rPr>
+      </w:pPr>
+      <w:r>
+        <w:rPr>
+          <w:rFonts w:ascii="Arial" w:hAnsi="Arial" w:cs="Arial"/>
+          <w:sz w:val="24"/>
+          <w:szCs w:val="24"/>
+        </w:rPr>
+        <w:br w:type="page"/>
+      </w:r>
+    </w:p>
+    <w:p>
+      <w:pPr>
+        <w:jc w:val="center"/>
+        <w:rPr>
+          <w:rFonts w:ascii="Arial" w:hAnsi="Arial" w:cs="Arial"/>
+          <w:sz w:val="24"/>
+          <w:szCs w:val="24"/>
+        </w:rPr>
+      </w:pPr>
+      <w:r>
+        <w:rPr>
+          <w:rFonts w:ascii="Arial" w:hAnsi="Arial" w:cs="Arial"/>
+          <w:sz w:val="24"/>
+          <w:szCs w:val="24"/>
+        </w:rPr>
+        <w:lastRenderedPageBreak/>
+        <w:t>DIAGRAMA DE CASO DE USO</w:t>
+      </w:r>
+    </w:p>
+    <w:p>
+      <w:pPr>
+        <w:jc w:val="center"/>
+        <w:rPr>
+          <w:rFonts w:ascii="Arial" w:hAnsi="Arial" w:cs="Arial"/>
+          <w:sz w:val="24"/>
+          <w:szCs w:val="24"/>
+        </w:rPr>
+      </w:pPr>
+      <w:r>
+        <w:rPr>
+          <w:rFonts w:ascii="Arial" w:hAnsi="Arial" w:cs="Arial"/>
+          <w:sz w:val="24"/>
+          <w:szCs w:val="24"/>
+        </w:rPr>
+        <w:drawing>
+          <wp:inline distT="0" distB="0" distL="0" distR="0" wp14:anchorId="43DF4452" wp14:editId="0503C6C3">
+            <wp:extent cx="5612130" cy="4520565"/>
+            <wp:effectExtent l="0" t="0" r="7620" b="0"/>
+            <wp:docPr id="1" name="Imagen 1"/>
+            <wp:cNvGraphicFramePr>
+              <a:graphicFrameLocks xmlns:a="http://schemas.openxmlformats.org/drawingml/2006/main" noChangeAspect="1"/>
+            </wp:cNvGraphicFramePr>
+            <a:graphic xmlns:a="http://schemas.openxmlformats.org/drawingml/2006/main">
+              <a:graphicData uri="http://schemas.openxmlformats.org/drawingml/2006/picture">
+                <pic:pic xmlns:pic="http://schemas.openxmlformats.org/drawingml/2006/picture">
+                  <pic:nvPicPr>
+                    <pic:cNvPr id="1" name=""/>
+                    <pic:cNvPicPr/>
+                  </pic:nvPicPr>
+                  <pic:blipFill>
+                    <a:blip r:embed="rId5"/>
+                    <a:stretch>
+                      <a:fillRect/>
+                    </a:stretch>
+                  </pic:blipFill>
+                  <pic:spPr>
+                    <a:xfrm>
+                      <a:off x="0" y="0"/>
+                      <a:ext cx="5612130" cy="4520565"/>
+                    </a:xfrm>
+                    <a:prstGeom prst="rect">
+                      <a:avLst/>
+                    </a:prstGeom>
+                  </pic:spPr>
+                </pic:pic>
+              </a:graphicData>
+            </a:graphic>
+          </wp:inline>
+        </w:drawing>
+      </w:r>
     </w:p>
     <w:sectPr>
       <w:pgSz w:w="12240" w:h="15840"/>
@@ -5135,6 +5138,7 @@
   <w:style w:type="character" w:default="1" w:styleId="Fuentedeprrafopredeter">
     <w:name w:val="Default Paragraph Font"/>
     <w:uiPriority w:val="1"/>
+    <w:semiHidden/>
     <w:unhideWhenUsed/>
   </w:style>
   <w:style w:type="table" w:default="1" w:styleId="Tablanormal">

</xml_diff>